<commit_message>
Modified documentation for the files.
</commit_message>
<xml_diff>
--- a/Documentation.docx
+++ b/Documentation.docx
@@ -541,6 +541,65 @@
           <w:sz w:val="28"/>
         </w:rPr>
       </w:pPr>
+    </w:p>
+    <w:p>
+      <w:pPr>
+        <w:rPr>
+          <w:sz w:val="28"/>
+        </w:rPr>
+      </w:pPr>
+      <w:r>
+        <w:rPr>
+          <w:sz w:val="28"/>
+        </w:rPr>
+        <w:t>Other compiled files required for the visualization are stored in the following folder:</w:t>
+      </w:r>
+    </w:p>
+    <w:p>
+      <w:pPr>
+        <w:rPr>
+          <w:sz w:val="28"/>
+        </w:rPr>
+      </w:pPr>
+      <w:r>
+        <w:rPr>
+          <w:sz w:val="28"/>
+        </w:rPr>
+        <w:t>‘</w:t>
+      </w:r>
+      <w:r>
+        <w:rPr>
+          <w:sz w:val="28"/>
+        </w:rPr>
+        <w:t>/home/chemkin/chemkin_repo_testing_new/ugupta/UploadFiles</w:t>
+      </w:r>
+      <w:r>
+        <w:rPr>
+          <w:sz w:val="28"/>
+        </w:rPr>
+        <w:t>’</w:t>
+      </w:r>
+    </w:p>
+    <w:p>
+      <w:pPr>
+        <w:rPr>
+          <w:sz w:val="28"/>
+        </w:rPr>
+      </w:pPr>
+      <w:r>
+        <w:rPr>
+          <w:sz w:val="28"/>
+        </w:rPr>
+        <w:t>These include a folder named ‘CHEMKIN.d’ and a file named ‘reactors.x’</w:t>
+      </w:r>
+      <w:r>
+        <w:rPr>
+          <w:sz w:val="28"/>
+        </w:rPr>
+        <w:t>. These files will be accessed within the chemkin.sh file.</w:t>
+      </w:r>
+      <w:bookmarkStart w:id="4" w:name="_GoBack"/>
+      <w:bookmarkEnd w:id="4"/>
       <w:r>
         <w:rPr>
           <w:sz w:val="28"/>
@@ -561,8 +620,8 @@
           <w:color w:val="auto"/>
         </w:rPr>
       </w:pPr>
-      <w:bookmarkStart w:id="4" w:name="OLE_LINK3"/>
-      <w:bookmarkStart w:id="5" w:name="OLE_LINK4"/>
+      <w:bookmarkStart w:id="5" w:name="OLE_LINK3"/>
+      <w:bookmarkStart w:id="6" w:name="OLE_LINK4"/>
       <w:r>
         <w:rPr>
           <w:b/>
@@ -572,8 +631,8 @@
         <w:t>Modifications to input files</w:t>
       </w:r>
     </w:p>
-    <w:bookmarkEnd w:id="4"/>
     <w:bookmarkEnd w:id="5"/>
+    <w:bookmarkEnd w:id="6"/>
     <w:p>
       <w:pPr>
         <w:spacing w:after="0"/>
@@ -625,7 +684,7 @@
             <v:path o:extrusionok="f" gradientshapeok="t" o:connecttype="rect"/>
             <o:lock v:ext="edit" aspectratio="t"/>
           </v:shapetype>
-          <v:shape id="_x0000_i1025" type="#_x0000_t75" style="width:467.7pt;height:289.15pt">
+          <v:shape id="_x0000_i1025" type="#_x0000_t75" style="width:467.55pt;height:288.95pt">
             <v:imagedata r:id="rId8" o:title="tube"/>
           </v:shape>
         </w:pict>
@@ -880,16 +939,16 @@
         </w:rPr>
         <w:t xml:space="preserve">The reaction rates of each edge are normalized by the net generation rate of the initial reactant. </w:t>
       </w:r>
-      <w:bookmarkStart w:id="6" w:name="OLE_LINK7"/>
-      <w:bookmarkStart w:id="7" w:name="OLE_LINK8"/>
+      <w:bookmarkStart w:id="7" w:name="OLE_LINK7"/>
+      <w:bookmarkStart w:id="8" w:name="OLE_LINK8"/>
       <w:r>
         <w:rPr>
           <w:sz w:val="28"/>
         </w:rPr>
         <w:t>The thickness of each edge is also set based on the normalized reaction rate.</w:t>
       </w:r>
-      <w:bookmarkEnd w:id="6"/>
       <w:bookmarkEnd w:id="7"/>
+      <w:bookmarkEnd w:id="8"/>
     </w:p>
     <w:p>
       <w:pPr>
@@ -899,10 +958,10 @@
           <w:sz w:val="28"/>
         </w:rPr>
       </w:pPr>
-      <w:bookmarkStart w:id="8" w:name="OLE_LINK5"/>
-      <w:bookmarkStart w:id="9" w:name="OLE_LINK6"/>
-      <w:bookmarkStart w:id="10" w:name="OLE_LINK11"/>
-      <w:bookmarkStart w:id="11" w:name="OLE_LINK12"/>
+      <w:bookmarkStart w:id="9" w:name="OLE_LINK5"/>
+      <w:bookmarkStart w:id="10" w:name="OLE_LINK6"/>
+      <w:bookmarkStart w:id="11" w:name="OLE_LINK11"/>
+      <w:bookmarkStart w:id="12" w:name="OLE_LINK12"/>
       <m:oMathPara>
         <m:oMath>
           <m:r>
@@ -1072,10 +1131,10 @@
         </m:oMath>
       </m:oMathPara>
     </w:p>
-    <w:bookmarkEnd w:id="8"/>
     <w:bookmarkEnd w:id="9"/>
     <w:bookmarkEnd w:id="10"/>
     <w:bookmarkEnd w:id="11"/>
+    <w:bookmarkEnd w:id="12"/>
     <w:p>
       <w:pPr>
         <w:pStyle w:val="ListParagraph"/>
@@ -1379,8 +1438,6 @@
           <w:sz w:val="28"/>
         </w:rPr>
       </w:pPr>
-      <w:bookmarkStart w:id="12" w:name="_GoBack"/>
-      <w:bookmarkEnd w:id="12"/>
     </w:p>
     <w:p>
       <w:pPr>
@@ -1670,7 +1727,7 @@
           <w:sz w:val="28"/>
         </w:rPr>
         <w:pict>
-          <v:shape id="_x0000_i1031" type="#_x0000_t75" style="width:572.55pt;height:50.1pt">
+          <v:shape id="_x0000_i1026" type="#_x0000_t75" style="width:572.65pt;height:50.25pt">
             <v:imagedata r:id="rId10" o:title="EthanolSpeciesVisual_NoHPt"/>
           </v:shape>
         </w:pict>

</xml_diff>

<commit_message>
Added info about refineVisualization.sh file
</commit_message>
<xml_diff>
--- a/Documentation.docx
+++ b/Documentation.docx
@@ -598,8 +598,6 @@
         </w:rPr>
         <w:t>. These files will be accessed within the chemkin.sh file.</w:t>
       </w:r>
-      <w:bookmarkStart w:id="4" w:name="_GoBack"/>
-      <w:bookmarkEnd w:id="4"/>
       <w:r>
         <w:rPr>
           <w:sz w:val="28"/>
@@ -620,8 +618,8 @@
           <w:color w:val="auto"/>
         </w:rPr>
       </w:pPr>
-      <w:bookmarkStart w:id="5" w:name="OLE_LINK3"/>
-      <w:bookmarkStart w:id="6" w:name="OLE_LINK4"/>
+      <w:bookmarkStart w:id="4" w:name="OLE_LINK3"/>
+      <w:bookmarkStart w:id="5" w:name="OLE_LINK4"/>
       <w:r>
         <w:rPr>
           <w:b/>
@@ -631,8 +629,8 @@
         <w:t>Modifications to input files</w:t>
       </w:r>
     </w:p>
+    <w:bookmarkEnd w:id="4"/>
     <w:bookmarkEnd w:id="5"/>
-    <w:bookmarkEnd w:id="6"/>
     <w:p>
       <w:pPr>
         <w:spacing w:after="0"/>
@@ -784,7 +782,7 @@
         <w:rPr>
           <w:sz w:val="28"/>
         </w:rPr>
-        <w:t>*– Requires elements</w:t>
+        <w:t>– Requires elements</w:t>
       </w:r>
       <w:r>
         <w:rPr>
@@ -892,14 +890,95 @@
           <w:b/>
           <w:sz w:val="28"/>
         </w:rPr>
-        <w:t>rpa_visualization.out</w:t>
-      </w:r>
-      <w:r>
-        <w:rPr>
-          <w:sz w:val="28"/>
-        </w:rPr>
-        <w:t xml:space="preserve"> – No splines and normalized rates</w:t>
-      </w:r>
+        <w:t>rpa_visualizationBasis100</w:t>
+      </w:r>
+      <w:r>
+        <w:rPr>
+          <w:b/>
+          <w:sz w:val="28"/>
+        </w:rPr>
+        <w:t>.out</w:t>
+      </w:r>
+      <w:r>
+        <w:rPr>
+          <w:sz w:val="28"/>
+        </w:rPr>
+        <w:t xml:space="preserve"> – </w:t>
+      </w:r>
+      <w:r>
+        <w:rPr>
+          <w:sz w:val="28"/>
+        </w:rPr>
+        <w:t>S</w:t>
+      </w:r>
+      <w:r>
+        <w:rPr>
+          <w:sz w:val="28"/>
+        </w:rPr>
+        <w:t xml:space="preserve">plines and </w:t>
+      </w:r>
+      <w:r>
+        <w:rPr>
+          <w:sz w:val="28"/>
+        </w:rPr>
+        <w:t>reactions show the %</w:t>
+      </w:r>
+      <w:r>
+        <w:rPr>
+          <w:sz w:val="28"/>
+        </w:rPr>
+        <w:t xml:space="preserve"> </w:t>
+      </w:r>
+      <w:r>
+        <w:rPr>
+          <w:sz w:val="28"/>
+        </w:rPr>
+        <w:t>consumption of a species to other intermediate species. A sum over all the reactions consuming a species will be 100.</w:t>
+      </w:r>
+      <w:r>
+        <w:rPr>
+          <w:sz w:val="28"/>
+        </w:rPr>
+        <w:t xml:space="preserve"> </w:t>
+      </w:r>
+      <w:r>
+        <w:rPr>
+          <w:sz w:val="28"/>
+        </w:rPr>
+        <w:t xml:space="preserve">The thickness of each edge is also set based on the </w:t>
+      </w:r>
+      <w:r>
+        <w:rPr>
+          <w:sz w:val="28"/>
+        </w:rPr>
+        <w:t>%</w:t>
+      </w:r>
+      <w:r>
+        <w:rPr>
+          <w:sz w:val="28"/>
+        </w:rPr>
+        <w:t xml:space="preserve"> </w:t>
+      </w:r>
+      <w:r>
+        <w:rPr>
+          <w:sz w:val="28"/>
+        </w:rPr>
+        <w:t>consumption of a species</w:t>
+      </w:r>
+      <w:r>
+        <w:rPr>
+          <w:sz w:val="28"/>
+        </w:rPr>
+        <w:t>.</w:t>
+      </w:r>
+    </w:p>
+    <w:p>
+      <w:pPr>
+        <w:pStyle w:val="ListParagraph"/>
+        <w:rPr>
+          <w:sz w:val="28"/>
+        </w:rPr>
+      </w:pPr>
     </w:p>
     <w:p>
       <w:pPr>
@@ -939,16 +1018,16 @@
         </w:rPr>
         <w:t xml:space="preserve">The reaction rates of each edge are normalized by the net generation rate of the initial reactant. </w:t>
       </w:r>
-      <w:bookmarkStart w:id="7" w:name="OLE_LINK7"/>
-      <w:bookmarkStart w:id="8" w:name="OLE_LINK8"/>
+      <w:bookmarkStart w:id="6" w:name="OLE_LINK7"/>
+      <w:bookmarkStart w:id="7" w:name="OLE_LINK8"/>
       <w:r>
         <w:rPr>
           <w:sz w:val="28"/>
         </w:rPr>
         <w:t>The thickness of each edge is also set based on the normalized reaction rate.</w:t>
       </w:r>
+      <w:bookmarkEnd w:id="6"/>
       <w:bookmarkEnd w:id="7"/>
-      <w:bookmarkEnd w:id="8"/>
     </w:p>
     <w:p>
       <w:pPr>
@@ -958,10 +1037,10 @@
           <w:sz w:val="28"/>
         </w:rPr>
       </w:pPr>
-      <w:bookmarkStart w:id="9" w:name="OLE_LINK5"/>
-      <w:bookmarkStart w:id="10" w:name="OLE_LINK6"/>
-      <w:bookmarkStart w:id="11" w:name="OLE_LINK11"/>
-      <w:bookmarkStart w:id="12" w:name="OLE_LINK12"/>
+      <w:bookmarkStart w:id="8" w:name="OLE_LINK5"/>
+      <w:bookmarkStart w:id="9" w:name="OLE_LINK6"/>
+      <w:bookmarkStart w:id="10" w:name="OLE_LINK11"/>
+      <w:bookmarkStart w:id="11" w:name="OLE_LINK12"/>
       <m:oMathPara>
         <m:oMath>
           <m:r>
@@ -1131,10 +1210,10 @@
         </m:oMath>
       </m:oMathPara>
     </w:p>
+    <w:bookmarkEnd w:id="8"/>
     <w:bookmarkEnd w:id="9"/>
     <w:bookmarkEnd w:id="10"/>
     <w:bookmarkEnd w:id="11"/>
-    <w:bookmarkEnd w:id="12"/>
     <w:p>
       <w:pPr>
         <w:pStyle w:val="ListParagraph"/>
@@ -1173,6 +1252,12 @@
           <w:sz w:val="28"/>
         </w:rPr>
         <w:t xml:space="preserve"> – Splines and rates normalized by the maximum reaction rate</w:t>
+      </w:r>
+      <w:r>
+        <w:rPr>
+          <w:sz w:val="28"/>
+        </w:rPr>
+        <w:t xml:space="preserve"> in the network</w:t>
       </w:r>
     </w:p>
     <w:p>
@@ -1468,7 +1553,26 @@
         <w:rPr>
           <w:sz w:val="28"/>
         </w:rPr>
-        <w:t xml:space="preserve"> To view the visualization, one needs to copy the Species.d folder onto local drive and open rpa_visualizationNormalized.svg in any internet browser</w:t>
+        <w:t xml:space="preserve"> To view the visualization, one needs to copy the </w:t>
+      </w:r>
+      <w:r>
+        <w:rPr>
+          <w:sz w:val="28"/>
+        </w:rPr>
+        <w:lastRenderedPageBreak/>
+        <w:t xml:space="preserve">Species.d folder onto local drive and open </w:t>
+      </w:r>
+      <w:r>
+        <w:rPr>
+          <w:sz w:val="28"/>
+        </w:rPr>
+        <w:t>any rpa visualization file</w:t>
+      </w:r>
+      <w:r>
+        <w:rPr>
+          <w:sz w:val="28"/>
+        </w:rPr>
+        <w:t xml:space="preserve"> in any internet browser</w:t>
       </w:r>
       <w:r>
         <w:rPr>
@@ -1516,6 +1620,25 @@
         <w:rPr>
           <w:sz w:val="28"/>
         </w:rPr>
+        <w:t xml:space="preserve">for </w:t>
+      </w:r>
+      <w:r>
+        <w:rPr>
+          <w:b/>
+          <w:sz w:val="28"/>
+        </w:rPr>
+        <w:t>rpa_visualizationNormalized</w:t>
+      </w:r>
+      <w:r>
+        <w:rPr>
+          <w:sz w:val="28"/>
+        </w:rPr>
+        <w:t xml:space="preserve"> </w:t>
+      </w:r>
+      <w:r>
+        <w:rPr>
+          <w:sz w:val="28"/>
+        </w:rPr>
         <w:t xml:space="preserve">(with elements C and O) </w:t>
       </w:r>
       <w:r>
@@ -1532,14 +1655,12 @@
         </w:rPr>
       </w:pPr>
       <w:r>
-        <w:rPr>
-          <w:noProof/>
-        </w:rPr>
-        <w:lastRenderedPageBreak/>
+        <w:t xml:space="preserve">                                     </w:t>
+      </w:r>
+      <w:r>
         <w:pict>
-          <v:shape id="_x0000_s1027" type="#_x0000_t75" style="position:absolute;margin-left:0;margin-top:0;width:322.35pt;height:647.15pt;z-index:251659264;mso-position-horizontal:center;mso-position-horizontal-relative:margin;mso-position-vertical:top;mso-position-vertical-relative:margin">
+          <v:shape id="_x0000_i1027" type="#_x0000_t75" style="width:279.6pt;height:561.05pt;mso-position-horizontal:center;mso-position-horizontal-relative:margin;mso-position-vertical:top;mso-position-vertical-relative:margin">
             <v:imagedata r:id="rId9" o:title="EthanolReformingVisualization_NoHPt"/>
-            <w10:wrap type="square" anchorx="margin" anchory="margin"/>
           </v:shape>
         </w:pict>
       </w:r>
@@ -1727,7 +1848,7 @@
           <w:sz w:val="28"/>
         </w:rPr>
         <w:pict>
-          <v:shape id="_x0000_i1026" type="#_x0000_t75" style="width:572.65pt;height:50.25pt">
+          <v:shape id="_x0000_i1026" type="#_x0000_t75" style="width:572.25pt;height:50.5pt">
             <v:imagedata r:id="rId10" o:title="EthanolSpeciesVisual_NoHPt"/>
           </v:shape>
         </w:pict>
@@ -2187,6 +2308,25 @@
         <w:rPr>
           <w:sz w:val="28"/>
         </w:rPr>
+        <w:t xml:space="preserve"> and species visualization files in ‘</w:t>
+      </w:r>
+      <w:r>
+        <w:rPr>
+          <w:b/>
+          <w:sz w:val="28"/>
+        </w:rPr>
+        <w:t>RefinedSpecies.d</w:t>
+      </w:r>
+      <w:r>
+        <w:rPr>
+          <w:sz w:val="28"/>
+        </w:rPr>
+        <w:t>’ folder</w:t>
+      </w:r>
+      <w:r>
+        <w:rPr>
+          <w:sz w:val="28"/>
+        </w:rPr>
         <w:t xml:space="preserve"> that can be visualized </w:t>
       </w:r>
       <w:r>
@@ -2229,7 +2369,83 @@
         <w:rPr>
           <w:sz w:val="28"/>
         </w:rPr>
-        <w:t xml:space="preserve">We also generate multiple master files for each node when the verbose mode is turned on in Chemkin. The user will need to modify the path to the master file on line 20 of </w:t>
+        <w:t xml:space="preserve">We also generate multiple master files for each node when the verbose mode is turned on in Chemkin. </w:t>
+      </w:r>
+      <w:r>
+        <w:rPr>
+          <w:sz w:val="28"/>
+        </w:rPr>
+        <w:t xml:space="preserve">This is done by specifying </w:t>
+      </w:r>
+      <w:r>
+        <w:rPr>
+          <w:b/>
+          <w:sz w:val="28"/>
+        </w:rPr>
+        <w:t>nnodes</w:t>
+      </w:r>
+      <w:r>
+        <w:rPr>
+          <w:sz w:val="28"/>
+        </w:rPr>
+        <w:t xml:space="preserve"> </w:t>
+      </w:r>
+      <w:r>
+        <w:rPr>
+          <w:sz w:val="28"/>
+        </w:rPr>
+        <w:t>(number of divisions)</w:t>
+      </w:r>
+      <w:r>
+        <w:rPr>
+          <w:b/>
+          <w:sz w:val="28"/>
+        </w:rPr>
+        <w:t xml:space="preserve"> </w:t>
+      </w:r>
+      <w:r>
+        <w:rPr>
+          <w:sz w:val="28"/>
+        </w:rPr>
+        <w:t>and</w:t>
+      </w:r>
+      <w:r>
+        <w:rPr>
+          <w:b/>
+          <w:sz w:val="28"/>
+        </w:rPr>
+        <w:t xml:space="preserve"> verbose = T </w:t>
+      </w:r>
+      <w:r>
+        <w:rPr>
+          <w:sz w:val="28"/>
+        </w:rPr>
+        <w:t>in the tube.inp file.</w:t>
+      </w:r>
+      <w:r>
+        <w:rPr>
+          <w:b/>
+          <w:sz w:val="28"/>
+        </w:rPr>
+        <w:t xml:space="preserve"> </w:t>
+      </w:r>
+      <w:r>
+        <w:rPr>
+          <w:sz w:val="28"/>
+        </w:rPr>
+        <w:t>The user will need to modify the pa</w:t>
+      </w:r>
+      <w:r>
+        <w:rPr>
+          <w:sz w:val="28"/>
+        </w:rPr>
+        <w:t>th to the master file on line 29</w:t>
+      </w:r>
+      <w:r>
+        <w:rPr>
+          <w:sz w:val="28"/>
+        </w:rPr>
+        <w:t xml:space="preserve"> of </w:t>
       </w:r>
       <w:r>
         <w:rPr>
@@ -2248,7 +2464,25 @@
         <w:rPr>
           <w:sz w:val="28"/>
         </w:rPr>
-        <w:t>. The individual species files are still generate for the end node.</w:t>
+        <w:t xml:space="preserve">. The individual species files are </w:t>
+      </w:r>
+      <w:r>
+        <w:rPr>
+          <w:sz w:val="28"/>
+        </w:rPr>
+        <w:t xml:space="preserve">then </w:t>
+      </w:r>
+      <w:r>
+        <w:rPr>
+          <w:sz w:val="28"/>
+        </w:rPr>
+        <w:t>generated using</w:t>
+      </w:r>
+      <w:r>
+        <w:rPr>
+          <w:sz w:val="28"/>
+        </w:rPr>
+        <w:t xml:space="preserve"> the master file.</w:t>
       </w:r>
     </w:p>
     <w:p>
@@ -2318,13 +2552,204 @@
     <w:bookmarkEnd w:id="1"/>
     <w:p>
       <w:pPr>
-        <w:pStyle w:val="ListParagraph"/>
-        <w:ind w:left="0"/>
         <w:rPr>
           <w:rFonts w:ascii="Courier New" w:hAnsi="Courier New" w:cs="Courier New"/>
           <w:sz w:val="24"/>
         </w:rPr>
       </w:pPr>
+      <w:r>
+        <w:rPr>
+          <w:rFonts w:ascii="Courier New" w:hAnsi="Courier New" w:cs="Courier New"/>
+          <w:sz w:val="24"/>
+        </w:rPr>
+        <w:br w:type="page"/>
+      </w:r>
+    </w:p>
+    <w:p>
+      <w:pPr>
+        <w:pStyle w:val="ListParagraph"/>
+        <w:ind w:left="0"/>
+        <w:rPr>
+          <w:rFonts w:ascii="Courier New" w:hAnsi="Courier New" w:cs="Courier New"/>
+          <w:sz w:val="24"/>
+        </w:rPr>
+      </w:pPr>
+      <w:r>
+        <w:rPr>
+          <w:rFonts w:ascii="Courier New" w:hAnsi="Courier New" w:cs="Courier New"/>
+          <w:sz w:val="24"/>
+        </w:rPr>
+        <w:lastRenderedPageBreak/>
+        <w:pict>
+          <v:shape id="_x0000_i1030" type="#_x0000_t75" style="width:445.1pt;height:353.45pt">
+            <v:imagedata r:id="rId11" o:title="refineVisualization_figure_edited"/>
+          </v:shape>
+        </w:pict>
+      </w:r>
+    </w:p>
+    <w:p>
+      <w:pPr>
+        <w:pStyle w:val="ListParagraph"/>
+        <w:ind w:left="0"/>
+        <w:rPr>
+          <w:rFonts w:ascii="Courier New" w:hAnsi="Courier New" w:cs="Courier New"/>
+          <w:sz w:val="24"/>
+        </w:rPr>
+      </w:pPr>
+    </w:p>
+    <w:p>
+      <w:pPr>
+        <w:pStyle w:val="ListParagraph"/>
+        <w:ind w:left="0"/>
+        <w:rPr>
+          <w:sz w:val="28"/>
+        </w:rPr>
+      </w:pPr>
+      <w:r>
+        <w:rPr>
+          <w:b/>
+          <w:sz w:val="28"/>
+        </w:rPr>
+        <w:t>Cutoffrate</w:t>
+      </w:r>
+      <w:r>
+        <w:rPr>
+          <w:sz w:val="28"/>
+        </w:rPr>
+        <w:t xml:space="preserve"> – Similar to the original file</w:t>
+      </w:r>
+    </w:p>
+    <w:p>
+      <w:pPr>
+        <w:pStyle w:val="ListParagraph"/>
+        <w:ind w:left="0"/>
+        <w:rPr>
+          <w:sz w:val="28"/>
+        </w:rPr>
+      </w:pPr>
+      <w:r>
+        <w:rPr>
+          <w:b/>
+          <w:sz w:val="28"/>
+        </w:rPr>
+        <w:t>EquilibriumTol</w:t>
+      </w:r>
+      <w:r>
+        <w:rPr>
+          <w:sz w:val="28"/>
+        </w:rPr>
+        <w:t xml:space="preserve"> – Similar to the original file</w:t>
+      </w:r>
+    </w:p>
+    <w:p>
+      <w:pPr>
+        <w:pStyle w:val="ListParagraph"/>
+        <w:ind w:left="0"/>
+        <w:rPr>
+          <w:sz w:val="28"/>
+        </w:rPr>
+      </w:pPr>
+      <w:r>
+        <w:rPr>
+          <w:b/>
+          <w:sz w:val="28"/>
+        </w:rPr>
+        <w:t>NormalizationIndex</w:t>
+      </w:r>
+      <w:r>
+        <w:rPr>
+          <w:sz w:val="28"/>
+        </w:rPr>
+        <w:t xml:space="preserve"> – Uses values of 1 or 2. </w:t>
+      </w:r>
+      <w:r>
+        <w:rPr>
+          <w:sz w:val="28"/>
+        </w:rPr>
+        <w:br/>
+      </w:r>
+      <w:r>
+        <w:rPr>
+          <w:sz w:val="28"/>
+        </w:rPr>
+        <w:t xml:space="preserve">- </w:t>
+      </w:r>
+      <w:r>
+        <w:rPr>
+          <w:sz w:val="28"/>
+        </w:rPr>
+        <w:t xml:space="preserve">1 is for rpa_visualizationNormalized file </w:t>
+      </w:r>
+    </w:p>
+    <w:p>
+      <w:pPr>
+        <w:pStyle w:val="ListParagraph"/>
+        <w:ind w:left="0"/>
+        <w:rPr>
+          <w:sz w:val="28"/>
+        </w:rPr>
+      </w:pPr>
+      <w:r>
+        <w:rPr>
+          <w:sz w:val="28"/>
+        </w:rPr>
+        <w:t xml:space="preserve">- </w:t>
+      </w:r>
+      <w:r>
+        <w:rPr>
+          <w:sz w:val="28"/>
+        </w:rPr>
+        <w:t xml:space="preserve">2 is for </w:t>
+      </w:r>
+      <w:r>
+        <w:rPr>
+          <w:sz w:val="28"/>
+        </w:rPr>
+        <w:t>r</w:t>
+      </w:r>
+      <w:r>
+        <w:rPr>
+          <w:sz w:val="28"/>
+        </w:rPr>
+        <w:t>pa_visualizationMaxRateNormalized file.</w:t>
+      </w:r>
+    </w:p>
+    <w:p>
+      <w:pPr>
+        <w:pStyle w:val="ListParagraph"/>
+        <w:ind w:left="0"/>
+        <w:rPr>
+          <w:sz w:val="28"/>
+        </w:rPr>
+      </w:pPr>
+      <w:bookmarkStart w:id="12" w:name="_GoBack"/>
+      <w:bookmarkEnd w:id="12"/>
+      <w:r>
+        <w:rPr>
+          <w:b/>
+          <w:sz w:val="28"/>
+        </w:rPr>
+        <w:t>Input</w:t>
+      </w:r>
+      <w:r>
+        <w:rPr>
+          <w:b/>
+          <w:sz w:val="28"/>
+        </w:rPr>
+        <w:t xml:space="preserve"> </w:t>
+      </w:r>
+      <w:r>
+        <w:rPr>
+          <w:sz w:val="28"/>
+        </w:rPr>
+        <w:t>– What master file you want to use for the visualization.</w:t>
+      </w:r>
+      <w:r>
+        <w:rPr>
+          <w:sz w:val="28"/>
+        </w:rPr>
+        <w:t xml:space="preserve"> These are generated in ‘OUT.d’ folder</w:t>
+      </w:r>
     </w:p>
     <w:sectPr>
       <w:pgSz w:w="12240" w:h="15840"/>

</xml_diff>